<commit_message>
corrected image issue for markdown to docx
</commit_message>
<xml_diff>
--- a/src/documents/report.docx
+++ b/src/documents/report.docx
@@ -567,229 +567,591 @@
         <w:pStyle w:val="CaptionedFigure"/>
       </w:pPr>
       <w:r>
+        <w:drawing>
+          <wp:inline>
+            <wp:extent cx="5334000" cy="2286000"/>
+            <wp:effectExtent b="0" l="0" r="0" t="0"/>
+            <wp:docPr descr="Recency Segmentation Graph" title="" id="1" name="Picture"/>
+            <a:graphic>
+              <a:graphicData uri="http://schemas.openxmlformats.org/drawingml/2006/picture">
+                <pic:pic>
+                  <pic:nvPicPr>
+                    <pic:cNvPr descr="../../images/recency_segmentation.png" id="0" name="Picture"/>
+                    <pic:cNvPicPr>
+                      <a:picLocks noChangeArrowheads="1" noChangeAspect="1"/>
+                    </pic:cNvPicPr>
+                  </pic:nvPicPr>
+                  <pic:blipFill>
+                    <a:blip r:embed="rId30"/>
+                    <a:stretch>
+                      <a:fillRect/>
+                    </a:stretch>
+                  </pic:blipFill>
+                  <pic:spPr bwMode="auto">
+                    <a:xfrm>
+                      <a:off x="0" y="0"/>
+                      <a:ext cx="5334000" cy="2286000"/>
+                    </a:xfrm>
+                    <a:prstGeom prst="rect">
+                      <a:avLst/>
+                    </a:prstGeom>
+                    <a:noFill/>
+                    <a:ln w="9525">
+                      <a:noFill/>
+                      <a:headEnd/>
+                      <a:tailEnd/>
+                    </a:ln>
+                  </pic:spPr>
+                </pic:pic>
+              </a:graphicData>
+            </a:graphic>
+          </wp:inline>
+        </w:drawing>
+      </w:r>
+    </w:p>
+    <w:p>
+      <w:pPr>
+        <w:pStyle w:val="ImageCaption"/>
+      </w:pPr>
+      <w:r>
         <w:t xml:space="preserve">Recency Segmentation Graph</w:t>
       </w:r>
     </w:p>
     <w:p>
       <w:pPr>
+        <w:pStyle w:val="Heading4"/>
+      </w:pPr>
+      <w:bookmarkStart w:id="31" w:name="recency-distribution"/>
+      <w:r>
+        <w:t xml:space="preserve">Recency Distribution</w:t>
+      </w:r>
+      <w:bookmarkEnd w:id="31"/>
+    </w:p>
+    <w:p>
+      <w:pPr>
+        <w:numPr>
+          <w:ilvl w:val="0"/>
+          <w:numId w:val="1013"/>
+        </w:numPr>
+        <w:pStyle w:val="Compact"/>
+      </w:pPr>
+      <w:r>
+        <w:rPr>
+          <w:b/>
+        </w:rPr>
+        <w:t xml:space="preserve">High Recent Activity:</w:t>
+      </w:r>
+      <w:r>
+        <w:t xml:space="preserve"> </w:t>
+      </w:r>
+      <w:r>
+        <w:t xml:space="preserve">There are notable peaks around 0 to -50 days, indicating a large number of customers have made recent purchases. This suggests current promotional campaigns or product offerings are effectively engaging customers.</w:t>
+      </w:r>
+    </w:p>
+    <w:p>
+      <w:pPr>
+        <w:numPr>
+          <w:ilvl w:val="0"/>
+          <w:numId w:val="1013"/>
+        </w:numPr>
+        <w:pStyle w:val="Compact"/>
+      </w:pPr>
+      <w:r>
+        <w:rPr>
+          <w:b/>
+        </w:rPr>
+        <w:t xml:space="preserve">Loyal Customers:</w:t>
+      </w:r>
+      <w:r>
+        <w:t xml:space="preserve"> </w:t>
+      </w:r>
+      <w:r>
+        <w:t xml:space="preserve">The significant number of purchases made in the very recent past (around 0 days) indicates that a portion of the customer base is highly engaged and possibly loyal.</w:t>
+      </w:r>
+    </w:p>
+    <w:p>
+      <w:pPr>
+        <w:numPr>
+          <w:ilvl w:val="0"/>
+          <w:numId w:val="1013"/>
+        </w:numPr>
+        <w:pStyle w:val="Compact"/>
+      </w:pPr>
+      <w:r>
+        <w:rPr>
+          <w:b/>
+        </w:rPr>
+        <w:t xml:space="preserve">Potential Lapsed Customers:</w:t>
+      </w:r>
+      <w:r>
+        <w:t xml:space="preserve"> </w:t>
+      </w:r>
+      <w:r>
+        <w:t xml:space="preserve">The lower frequency of purchases around -200 to -300 days suggests there may be a segment of customers who have not engaged with the business for a while. This could be a target for re-engagement campaigns.</w:t>
+      </w:r>
+    </w:p>
+    <w:p>
+      <w:pPr>
+        <w:pStyle w:val="Heading4"/>
+      </w:pPr>
+      <w:bookmarkStart w:id="32" w:name="recency-vs-spend"/>
+      <w:r>
+        <w:t xml:space="preserve">Recency vs Spend</w:t>
+      </w:r>
+      <w:bookmarkEnd w:id="32"/>
+    </w:p>
+    <w:p>
+      <w:pPr>
+        <w:numPr>
+          <w:ilvl w:val="0"/>
+          <w:numId w:val="1014"/>
+        </w:numPr>
+        <w:pStyle w:val="Compact"/>
+      </w:pPr>
+      <w:r>
+        <w:rPr>
+          <w:b/>
+        </w:rPr>
+        <w:t xml:space="preserve">Higher Spend with Recency:</w:t>
+      </w:r>
+      <w:r>
+        <w:t xml:space="preserve"> </w:t>
+      </w:r>
+      <w:r>
+        <w:t xml:space="preserve">This confirms that recent customer engagement is a strong predictor of higher spending. Maintaining consistent and relevant communication with customers is crucial to keeping them engaged and driving higher spending.</w:t>
+      </w:r>
+    </w:p>
+    <w:p>
+      <w:pPr>
+        <w:numPr>
+          <w:ilvl w:val="0"/>
+          <w:numId w:val="1014"/>
+        </w:numPr>
+        <w:pStyle w:val="Compact"/>
+      </w:pPr>
+      <w:r>
+        <w:rPr>
+          <w:b/>
+        </w:rPr>
+        <w:t xml:space="preserve">Engaged High Spenders:</w:t>
+      </w:r>
+      <w:r>
+        <w:t xml:space="preserve"> </w:t>
+      </w:r>
+      <w:r>
+        <w:t xml:space="preserve">The orange points (Recent spenders) clustered near the recent dates (0 days) highlight a segment of high-value customers who have been actively purchasing recently.</w:t>
+      </w:r>
+    </w:p>
+    <w:p>
+      <w:pPr>
+        <w:numPr>
+          <w:ilvl w:val="0"/>
+          <w:numId w:val="1014"/>
+        </w:numPr>
+        <w:pStyle w:val="Compact"/>
+      </w:pPr>
+      <w:r>
+        <w:rPr>
+          <w:b/>
+        </w:rPr>
+        <w:t xml:space="preserve">Retention Opportunity:</w:t>
+      </w:r>
+      <w:r>
+        <w:t xml:space="preserve"> </w:t>
+      </w:r>
+      <w:r>
+        <w:t xml:space="preserve">Customers with older purchase dates and lower spending might represent an opportunity for retention and up-selling. Strategies such as targeted marketing or personalized offers could help re-engage these customers.</w:t>
+      </w:r>
+    </w:p>
+    <w:p>
+      <w:pPr>
+        <w:pStyle w:val="Heading4"/>
+      </w:pPr>
+      <w:bookmarkStart w:id="33" w:name="recency-by-spend-flag"/>
+      <w:r>
+        <w:t xml:space="preserve">Recency by Spend Flag</w:t>
+      </w:r>
+      <w:bookmarkEnd w:id="33"/>
+    </w:p>
+    <w:p>
+      <w:pPr>
+        <w:numPr>
+          <w:ilvl w:val="0"/>
+          <w:numId w:val="1015"/>
+        </w:numPr>
+      </w:pPr>
+      <w:r>
+        <w:rPr>
+          <w:b/>
+        </w:rPr>
+        <w:t xml:space="preserve">Targeting Non-Recent Customers:</w:t>
+      </w:r>
+      <w:r>
+        <w:t xml:space="preserve"> </w:t>
+      </w:r>
+      <w:r>
+        <w:t xml:space="preserve">Customers with a spend_90_flag of 0.0, who have not spent recently, present an opportunity for targeted re-engagement strategies. Identifying the reasons for their reduced activity (e.g., product preferences, past purchase issues) could inform personalized approaches to bring them back.</w:t>
+      </w:r>
+    </w:p>
+    <w:p>
+      <w:pPr>
+        <w:numPr>
+          <w:ilvl w:val="0"/>
+          <w:numId w:val="1015"/>
+        </w:numPr>
+      </w:pPr>
+      <w:r>
+        <w:rPr>
+          <w:b/>
+        </w:rPr>
+        <w:t xml:space="preserve">Average Non-Recent Customers Days:</w:t>
+      </w:r>
+      <w:r>
+        <w:t xml:space="preserve"> </w:t>
+      </w:r>
+      <w:r>
+        <w:t xml:space="preserve">These customers have an average of about 1 year, this is consistent with the first graph distribution. Investigating what changed a year ago could provide an opportunity to identify the cause of the drop and prevent such a drop-off in the future.</w:t>
+      </w:r>
+    </w:p>
+    <w:p>
+      <w:pPr>
+        <w:pStyle w:val="Heading3"/>
+      </w:pPr>
+      <w:bookmarkStart w:id="34" w:name="frequency-segmentation"/>
+      <w:r>
+        <w:t xml:space="preserve">Frequency Segmentation</w:t>
+      </w:r>
+      <w:bookmarkEnd w:id="34"/>
+    </w:p>
+    <w:p>
+      <w:pPr>
+        <w:pStyle w:val="CaptionedFigure"/>
+      </w:pPr>
+      <w:r>
+        <w:drawing>
+          <wp:inline>
+            <wp:extent cx="5334000" cy="2286000"/>
+            <wp:effectExtent b="0" l="0" r="0" t="0"/>
+            <wp:docPr descr="Frequency Segmentation Graph" title="" id="1" name="Picture"/>
+            <a:graphic>
+              <a:graphicData uri="http://schemas.openxmlformats.org/drawingml/2006/picture">
+                <pic:pic>
+                  <pic:nvPicPr>
+                    <pic:cNvPr descr="../../images/frequency_segmentation.png" id="0" name="Picture"/>
+                    <pic:cNvPicPr>
+                      <a:picLocks noChangeArrowheads="1" noChangeAspect="1"/>
+                    </pic:cNvPicPr>
+                  </pic:nvPicPr>
+                  <pic:blipFill>
+                    <a:blip r:embed="rId35"/>
+                    <a:stretch>
+                      <a:fillRect/>
+                    </a:stretch>
+                  </pic:blipFill>
+                  <pic:spPr bwMode="auto">
+                    <a:xfrm>
+                      <a:off x="0" y="0"/>
+                      <a:ext cx="5334000" cy="2286000"/>
+                    </a:xfrm>
+                    <a:prstGeom prst="rect">
+                      <a:avLst/>
+                    </a:prstGeom>
+                    <a:noFill/>
+                    <a:ln w="9525">
+                      <a:noFill/>
+                      <a:headEnd/>
+                      <a:tailEnd/>
+                    </a:ln>
+                  </pic:spPr>
+                </pic:pic>
+              </a:graphicData>
+            </a:graphic>
+          </wp:inline>
+        </w:drawing>
+      </w:r>
+    </w:p>
+    <w:p>
+      <w:pPr>
         <w:pStyle w:val="ImageCaption"/>
       </w:pPr>
       <w:r>
-        <w:t xml:space="preserve">Recency Segmentation Graph</w:t>
+        <w:t xml:space="preserve">Frequency Segmentation Graph</w:t>
       </w:r>
     </w:p>
     <w:p>
       <w:pPr>
         <w:pStyle w:val="Heading4"/>
       </w:pPr>
-      <w:bookmarkStart w:id="30" w:name="recency-distribution"/>
-      <w:r>
-        <w:t xml:space="preserve">Recency Distribution</w:t>
-      </w:r>
-      <w:bookmarkEnd w:id="30"/>
-    </w:p>
-    <w:p>
-      <w:pPr>
-        <w:numPr>
-          <w:ilvl w:val="0"/>
-          <w:numId w:val="1013"/>
-        </w:numPr>
-        <w:pStyle w:val="Compact"/>
-      </w:pPr>
-      <w:r>
-        <w:rPr>
-          <w:b/>
-        </w:rPr>
-        <w:t xml:space="preserve">High Recent Activity:</w:t>
-      </w:r>
-      <w:r>
-        <w:t xml:space="preserve"> </w:t>
-      </w:r>
-      <w:r>
-        <w:t xml:space="preserve">There are notable peaks around 0 to -50 days, indicating a large number of customers have made recent purchases. This suggests current promotional campaigns or product offerings are effectively engaging customers.</w:t>
-      </w:r>
-    </w:p>
-    <w:p>
-      <w:pPr>
-        <w:numPr>
-          <w:ilvl w:val="0"/>
-          <w:numId w:val="1013"/>
-        </w:numPr>
-        <w:pStyle w:val="Compact"/>
-      </w:pPr>
-      <w:r>
-        <w:rPr>
-          <w:b/>
-        </w:rPr>
-        <w:t xml:space="preserve">Loyal Customers:</w:t>
-      </w:r>
-      <w:r>
-        <w:t xml:space="preserve"> </w:t>
-      </w:r>
-      <w:r>
-        <w:t xml:space="preserve">The significant number of purchases made in the very recent past (around 0 days) indicates that a portion of the customer base is highly engaged and possibly loyal.</w:t>
-      </w:r>
-    </w:p>
-    <w:p>
-      <w:pPr>
-        <w:numPr>
-          <w:ilvl w:val="0"/>
-          <w:numId w:val="1013"/>
-        </w:numPr>
-        <w:pStyle w:val="Compact"/>
-      </w:pPr>
-      <w:r>
-        <w:rPr>
-          <w:b/>
-        </w:rPr>
-        <w:t xml:space="preserve">Potential Lapsed Customers:</w:t>
-      </w:r>
-      <w:r>
-        <w:t xml:space="preserve"> </w:t>
-      </w:r>
-      <w:r>
-        <w:t xml:space="preserve">The lower frequency of purchases around -200 to -300 days suggests there may be a segment of customers who have not engaged with the business for a while. This could be a target for re-engagement campaigns.</w:t>
+      <w:bookmarkStart w:id="36" w:name="frequency-distribution"/>
+      <w:r>
+        <w:t xml:space="preserve">Frequency Distribution</w:t>
+      </w:r>
+      <w:bookmarkEnd w:id="36"/>
+    </w:p>
+    <w:p>
+      <w:pPr>
+        <w:numPr>
+          <w:ilvl w:val="0"/>
+          <w:numId w:val="1016"/>
+        </w:numPr>
+        <w:pStyle w:val="Compact"/>
+      </w:pPr>
+      <w:r>
+        <w:rPr>
+          <w:b/>
+        </w:rPr>
+        <w:t xml:space="preserve">Skewed Distribution:</w:t>
+      </w:r>
+      <w:r>
+        <w:t xml:space="preserve"> </w:t>
+      </w:r>
+      <w:r>
+        <w:t xml:space="preserve">The distribution is heavily right-skewed, indicating that most customers make very few purchases. This is common in many businesses where a small number of customers contribute to the majority of the transactions.</w:t>
+      </w:r>
+    </w:p>
+    <w:p>
+      <w:pPr>
+        <w:numPr>
+          <w:ilvl w:val="0"/>
+          <w:numId w:val="1016"/>
+        </w:numPr>
+        <w:pStyle w:val="Compact"/>
+      </w:pPr>
+      <w:r>
+        <w:rPr>
+          <w:b/>
+        </w:rPr>
+        <w:t xml:space="preserve">Majority Low Frequency:</w:t>
+      </w:r>
+      <w:r>
+        <w:t xml:space="preserve"> </w:t>
+      </w:r>
+      <w:r>
+        <w:t xml:space="preserve">The majority of customers have made fewer than 10 purchases, suggesting that most customers are infrequent buyers.</w:t>
+      </w:r>
+    </w:p>
+    <w:p>
+      <w:pPr>
+        <w:numPr>
+          <w:ilvl w:val="0"/>
+          <w:numId w:val="1016"/>
+        </w:numPr>
+        <w:pStyle w:val="Compact"/>
+      </w:pPr>
+      <w:r>
+        <w:rPr>
+          <w:b/>
+        </w:rPr>
+        <w:t xml:space="preserve">Identifying High-Value Customers:</w:t>
+      </w:r>
+      <w:r>
+        <w:t xml:space="preserve"> </w:t>
+      </w:r>
+      <w:r>
+        <w:t xml:space="preserve">There is a small number of customers who have made a large number of purchases. These customers are likely very loyal and valuable to the business. They could be targeted for loyalty programs or premium services.</w:t>
       </w:r>
     </w:p>
     <w:p>
       <w:pPr>
         <w:pStyle w:val="Heading4"/>
       </w:pPr>
-      <w:bookmarkStart w:id="31" w:name="recency-vs-spend"/>
-      <w:r>
-        <w:t xml:space="preserve">Recency vs Spend</w:t>
-      </w:r>
-      <w:bookmarkEnd w:id="31"/>
-    </w:p>
-    <w:p>
-      <w:pPr>
-        <w:numPr>
-          <w:ilvl w:val="0"/>
-          <w:numId w:val="1014"/>
-        </w:numPr>
-        <w:pStyle w:val="Compact"/>
-      </w:pPr>
-      <w:r>
-        <w:rPr>
-          <w:b/>
-        </w:rPr>
-        <w:t xml:space="preserve">Higher Spend with Recency:</w:t>
-      </w:r>
-      <w:r>
-        <w:t xml:space="preserve"> </w:t>
-      </w:r>
-      <w:r>
-        <w:t xml:space="preserve">This confirms that recent customer engagement is a strong predictor of higher spending. Maintaining consistent and relevant communication with customers is crucial to keeping them engaged and driving higher spending.</w:t>
-      </w:r>
-    </w:p>
-    <w:p>
-      <w:pPr>
-        <w:numPr>
-          <w:ilvl w:val="0"/>
-          <w:numId w:val="1014"/>
-        </w:numPr>
-        <w:pStyle w:val="Compact"/>
-      </w:pPr>
-      <w:r>
-        <w:rPr>
-          <w:b/>
-        </w:rPr>
-        <w:t xml:space="preserve">Engaged High Spenders:</w:t>
-      </w:r>
-      <w:r>
-        <w:t xml:space="preserve"> </w:t>
-      </w:r>
-      <w:r>
-        <w:t xml:space="preserve">The orange points (Recent spenders) clustered near the recent dates (0 days) highlight a segment of high-value customers who have been actively purchasing recently.</w:t>
-      </w:r>
-    </w:p>
-    <w:p>
-      <w:pPr>
-        <w:numPr>
-          <w:ilvl w:val="0"/>
-          <w:numId w:val="1014"/>
-        </w:numPr>
-        <w:pStyle w:val="Compact"/>
-      </w:pPr>
-      <w:r>
-        <w:rPr>
-          <w:b/>
-        </w:rPr>
-        <w:t xml:space="preserve">Retention Opportunity:</w:t>
-      </w:r>
-      <w:r>
-        <w:t xml:space="preserve"> </w:t>
-      </w:r>
-      <w:r>
-        <w:t xml:space="preserve">Customers with older purchase dates and lower spending might represent an opportunity for retention and up-selling. Strategies such as targeted marketing or personalized offers could help re-engage these customers.</w:t>
+      <w:bookmarkStart w:id="37" w:name="frequency-vs-spend"/>
+      <w:r>
+        <w:t xml:space="preserve">Frequency vs Spend</w:t>
+      </w:r>
+      <w:bookmarkEnd w:id="37"/>
+    </w:p>
+    <w:p>
+      <w:pPr>
+        <w:numPr>
+          <w:ilvl w:val="0"/>
+          <w:numId w:val="1017"/>
+        </w:numPr>
+        <w:pStyle w:val="Compact"/>
+      </w:pPr>
+      <w:r>
+        <w:rPr>
+          <w:b/>
+        </w:rPr>
+        <w:t xml:space="preserve">Positive Correlation:</w:t>
+      </w:r>
+      <w:r>
+        <w:t xml:space="preserve"> </w:t>
+      </w:r>
+      <w:r>
+        <w:t xml:space="preserve">There is a positive correlation between the number of purchases and total spending. Customers who buy more frequently tend to spend more overall.</w:t>
+      </w:r>
+    </w:p>
+    <w:p>
+      <w:pPr>
+        <w:numPr>
+          <w:ilvl w:val="0"/>
+          <w:numId w:val="1017"/>
+        </w:numPr>
+        <w:pStyle w:val="Compact"/>
+      </w:pPr>
+      <w:r>
+        <w:rPr>
+          <w:b/>
+        </w:rPr>
+        <w:t xml:space="preserve">High-Spend Outliers:</w:t>
+      </w:r>
+      <w:r>
+        <w:t xml:space="preserve"> </w:t>
+      </w:r>
+      <w:r>
+        <w:t xml:space="preserve">There are several outliers with both high frequency and high total spend, marked in orange. These customers are highly engaged and spend significantly, making them critical to business revenue.</w:t>
+      </w:r>
+    </w:p>
+    <w:p>
+      <w:pPr>
+        <w:numPr>
+          <w:ilvl w:val="0"/>
+          <w:numId w:val="1017"/>
+        </w:numPr>
+        <w:pStyle w:val="Compact"/>
+      </w:pPr>
+      <w:r>
+        <w:rPr>
+          <w:b/>
+        </w:rPr>
+        <w:t xml:space="preserve">High-Value Segmentation:</w:t>
+      </w:r>
+      <w:r>
+        <w:t xml:space="preserve"> </w:t>
+      </w:r>
+      <w:r>
+        <w:t xml:space="preserve">The orange points indicate that recent spenders are distributed across various purchase frequencies, though more frequent purchasers tend to spend more. This segmentation can help in creating targeted marketing campaigns for high-value customers.</w:t>
+      </w:r>
+    </w:p>
+    <w:p>
+      <w:pPr>
+        <w:numPr>
+          <w:ilvl w:val="0"/>
+          <w:numId w:val="1017"/>
+        </w:numPr>
+        <w:pStyle w:val="Compact"/>
+      </w:pPr>
+      <w:r>
+        <w:rPr>
+          <w:b/>
+        </w:rPr>
+        <w:t xml:space="preserve">High-Value Re-engagement:</w:t>
+      </w:r>
+      <w:r>
+        <w:t xml:space="preserve"> </w:t>
+      </w:r>
+      <w:r>
+        <w:t xml:space="preserve">The presence of blue points among high spenders suggests there are customers with high historical spending who have not engaged recently. These customers are prime targets for re-engagement campaigns to encourage them to resume purchasing.</w:t>
       </w:r>
     </w:p>
     <w:p>
       <w:pPr>
         <w:pStyle w:val="Heading4"/>
       </w:pPr>
-      <w:bookmarkStart w:id="32" w:name="recency-by-spend-flag"/>
-      <w:r>
-        <w:t xml:space="preserve">Recency by Spend Flag</w:t>
-      </w:r>
-      <w:bookmarkEnd w:id="32"/>
-    </w:p>
-    <w:p>
-      <w:pPr>
-        <w:numPr>
-          <w:ilvl w:val="0"/>
-          <w:numId w:val="1015"/>
-        </w:numPr>
-      </w:pPr>
-      <w:r>
-        <w:rPr>
-          <w:b/>
-        </w:rPr>
-        <w:t xml:space="preserve">Targeting Non-Recent Customers:</w:t>
-      </w:r>
-      <w:r>
-        <w:t xml:space="preserve"> </w:t>
-      </w:r>
-      <w:r>
-        <w:t xml:space="preserve">Customers with a spend_90_flag of 0.0, who have not spent recently, present an opportunity for targeted re-engagement strategies. Identifying the reasons for their reduced activity (e.g., product preferences, past purchase issues) could inform personalized approaches to bring them back.</w:t>
-      </w:r>
-    </w:p>
-    <w:p>
-      <w:pPr>
-        <w:numPr>
-          <w:ilvl w:val="0"/>
-          <w:numId w:val="1015"/>
-        </w:numPr>
-      </w:pPr>
-      <w:r>
-        <w:rPr>
-          <w:b/>
-        </w:rPr>
-        <w:t xml:space="preserve">Average Non-Recent Customers Days:</w:t>
-      </w:r>
-      <w:r>
-        <w:t xml:space="preserve"> </w:t>
-      </w:r>
-      <w:r>
-        <w:t xml:space="preserve">These customers have an average of about 1 year, this is consistent with the first graph distribution. Investigating what changed a year ago could provide an opportunity to identify the cause of the drop and prevent such a drop-off in the future.</w:t>
+      <w:bookmarkStart w:id="38" w:name="frequency-by-spend-and-90-day-flag"/>
+      <w:r>
+        <w:t xml:space="preserve">Frequency by Spend and 90-day flag</w:t>
+      </w:r>
+      <w:bookmarkEnd w:id="38"/>
+    </w:p>
+    <w:p>
+      <w:pPr>
+        <w:numPr>
+          <w:ilvl w:val="0"/>
+          <w:numId w:val="1018"/>
+        </w:numPr>
+        <w:pStyle w:val="Compact"/>
+      </w:pPr>
+      <w:r>
+        <w:rPr>
+          <w:b/>
+        </w:rPr>
+        <w:t xml:space="preserve">Distinct Purchase Behaviors:</w:t>
+      </w:r>
+      <w:r>
+        <w:t xml:space="preserve"> </w:t>
+      </w:r>
+      <w:r>
+        <w:t xml:space="preserve">There is a clear distinction between the purchase frequencies of the two groups. Customers who purchased in the last 90 days generally have a higher number of purchases compared to those who have not purchased in the last 90 days.</w:t>
+      </w:r>
+    </w:p>
+    <w:p>
+      <w:pPr>
+        <w:numPr>
+          <w:ilvl w:val="0"/>
+          <w:numId w:val="1018"/>
+        </w:numPr>
+        <w:pStyle w:val="Compact"/>
+      </w:pPr>
+      <w:r>
+        <w:rPr>
+          <w:b/>
+        </w:rPr>
+        <w:t xml:space="preserve">Engagement Indicator:</w:t>
+      </w:r>
+      <w:r>
+        <w:t xml:space="preserve"> </w:t>
+      </w:r>
+      <w:r>
+        <w:t xml:space="preserve">Higher purchase frequency is a strong indicator of customer engagement and spending behavior. The significant difference in medians between the two groups highlights the importance of frequent engagement to drive higher spending.</w:t>
       </w:r>
     </w:p>
     <w:p>
       <w:pPr>
         <w:pStyle w:val="Heading3"/>
       </w:pPr>
-      <w:bookmarkStart w:id="33" w:name="frequency-segmentation"/>
-      <w:r>
-        <w:t xml:space="preserve">Frequency Segmentation</w:t>
-      </w:r>
-      <w:bookmarkEnd w:id="33"/>
+      <w:bookmarkStart w:id="39" w:name="monetary-segmentation"/>
+      <w:r>
+        <w:t xml:space="preserve">Monetary Segmentation</w:t>
+      </w:r>
+      <w:bookmarkEnd w:id="39"/>
     </w:p>
     <w:p>
       <w:pPr>
         <w:pStyle w:val="CaptionedFigure"/>
       </w:pPr>
       <w:r>
-        <w:t xml:space="preserve">Frequency Segmentation Graph</w:t>
+        <w:drawing>
+          <wp:inline>
+            <wp:extent cx="5334000" cy="2286000"/>
+            <wp:effectExtent b="0" l="0" r="0" t="0"/>
+            <wp:docPr descr="Monetary Segmentation Graph" title="" id="1" name="Picture"/>
+            <a:graphic>
+              <a:graphicData uri="http://schemas.openxmlformats.org/drawingml/2006/picture">
+                <pic:pic>
+                  <pic:nvPicPr>
+                    <pic:cNvPr descr="../../images/monetary_segmentation.png" id="0" name="Picture"/>
+                    <pic:cNvPicPr>
+                      <a:picLocks noChangeArrowheads="1" noChangeAspect="1"/>
+                    </pic:cNvPicPr>
+                  </pic:nvPicPr>
+                  <pic:blipFill>
+                    <a:blip r:embed="rId40"/>
+                    <a:stretch>
+                      <a:fillRect/>
+                    </a:stretch>
+                  </pic:blipFill>
+                  <pic:spPr bwMode="auto">
+                    <a:xfrm>
+                      <a:off x="0" y="0"/>
+                      <a:ext cx="5334000" cy="2286000"/>
+                    </a:xfrm>
+                    <a:prstGeom prst="rect">
+                      <a:avLst/>
+                    </a:prstGeom>
+                    <a:noFill/>
+                    <a:ln w="9525">
+                      <a:noFill/>
+                      <a:headEnd/>
+                      <a:tailEnd/>
+                    </a:ln>
+                  </pic:spPr>
+                </pic:pic>
+              </a:graphicData>
+            </a:graphic>
+          </wp:inline>
+        </w:drawing>
       </w:r>
     </w:p>
     <w:p>
@@ -797,24 +1159,24 @@
         <w:pStyle w:val="ImageCaption"/>
       </w:pPr>
       <w:r>
-        <w:t xml:space="preserve">Frequency Segmentation Graph</w:t>
+        <w:t xml:space="preserve">Monetary Segmentation Graph</w:t>
       </w:r>
     </w:p>
     <w:p>
       <w:pPr>
         <w:pStyle w:val="Heading4"/>
       </w:pPr>
-      <w:bookmarkStart w:id="34" w:name="frequency-distribution"/>
-      <w:r>
-        <w:t xml:space="preserve">Frequency Distribution</w:t>
-      </w:r>
-      <w:bookmarkEnd w:id="34"/>
-    </w:p>
-    <w:p>
-      <w:pPr>
-        <w:numPr>
-          <w:ilvl w:val="0"/>
-          <w:numId w:val="1016"/>
+      <w:bookmarkStart w:id="41" w:name="monetary-price-sum-distribution"/>
+      <w:r>
+        <w:t xml:space="preserve">Monetary (Price Sum) Distribution</w:t>
+      </w:r>
+      <w:bookmarkEnd w:id="41"/>
+    </w:p>
+    <w:p>
+      <w:pPr>
+        <w:numPr>
+          <w:ilvl w:val="0"/>
+          <w:numId w:val="1019"/>
         </w:numPr>
         <w:pStyle w:val="Compact"/>
       </w:pPr>
@@ -828,66 +1190,66 @@
         <w:t xml:space="preserve"> </w:t>
       </w:r>
       <w:r>
-        <w:t xml:space="preserve">The distribution is heavily right-skewed, indicating that most customers make very few purchases. This is common in many businesses where a small number of customers contribute to the majority of the transactions.</w:t>
-      </w:r>
-    </w:p>
-    <w:p>
-      <w:pPr>
-        <w:numPr>
-          <w:ilvl w:val="0"/>
-          <w:numId w:val="1016"/>
-        </w:numPr>
-        <w:pStyle w:val="Compact"/>
-      </w:pPr>
-      <w:r>
-        <w:rPr>
-          <w:b/>
-        </w:rPr>
-        <w:t xml:space="preserve">Majority Low Frequency:</w:t>
-      </w:r>
-      <w:r>
-        <w:t xml:space="preserve"> </w:t>
-      </w:r>
-      <w:r>
-        <w:t xml:space="preserve">The majority of customers have made fewer than 10 purchases, suggesting that most customers are infrequent buyers.</w:t>
-      </w:r>
-    </w:p>
-    <w:p>
-      <w:pPr>
-        <w:numPr>
-          <w:ilvl w:val="0"/>
-          <w:numId w:val="1016"/>
-        </w:numPr>
-        <w:pStyle w:val="Compact"/>
-      </w:pPr>
-      <w:r>
-        <w:rPr>
-          <w:b/>
-        </w:rPr>
-        <w:t xml:space="preserve">Identifying High-Value Customers:</w:t>
-      </w:r>
-      <w:r>
-        <w:t xml:space="preserve"> </w:t>
-      </w:r>
-      <w:r>
-        <w:t xml:space="preserve">There is a small number of customers who have made a large number of purchases. These customers are likely very loyal and valuable to the business. They could be targeted for loyalty programs or premium services.</w:t>
+        <w:t xml:space="preserve">The distribution is heavily right-skewed, indicating that most customers spend relatively little, while a few customers spend significantly more. This is typical in many businesses where a small number of customers account for a large portion of revenue.</w:t>
+      </w:r>
+    </w:p>
+    <w:p>
+      <w:pPr>
+        <w:numPr>
+          <w:ilvl w:val="0"/>
+          <w:numId w:val="1019"/>
+        </w:numPr>
+        <w:pStyle w:val="Compact"/>
+      </w:pPr>
+      <w:r>
+        <w:rPr>
+          <w:b/>
+        </w:rPr>
+        <w:t xml:space="preserve">Majority Low Spend:</w:t>
+      </w:r>
+      <w:r>
+        <w:t xml:space="preserve"> </w:t>
+      </w:r>
+      <w:r>
+        <w:t xml:space="preserve">The majority of customers have a total spend below $2,000, indicating a large base of low-spending customers.</w:t>
+      </w:r>
+    </w:p>
+    <w:p>
+      <w:pPr>
+        <w:numPr>
+          <w:ilvl w:val="0"/>
+          <w:numId w:val="1019"/>
+        </w:numPr>
+        <w:pStyle w:val="Compact"/>
+      </w:pPr>
+      <w:r>
+        <w:rPr>
+          <w:b/>
+        </w:rPr>
+        <w:t xml:space="preserve">High-Value Customers:</w:t>
+      </w:r>
+      <w:r>
+        <w:t xml:space="preserve"> </w:t>
+      </w:r>
+      <w:r>
+        <w:t xml:space="preserve">There are outliers with very high total spend. These customers are likely very loyal and represent a significant portion of the business’s revenue. Special attention to these customers can ensure their continued engagement and satisfaction.</w:t>
       </w:r>
     </w:p>
     <w:p>
       <w:pPr>
         <w:pStyle w:val="Heading4"/>
       </w:pPr>
-      <w:bookmarkStart w:id="35" w:name="frequency-vs-spend"/>
-      <w:r>
-        <w:t xml:space="preserve">Frequency vs Spend</w:t>
-      </w:r>
-      <w:bookmarkEnd w:id="35"/>
-    </w:p>
-    <w:p>
-      <w:pPr>
-        <w:numPr>
-          <w:ilvl w:val="0"/>
-          <w:numId w:val="1017"/>
+      <w:bookmarkStart w:id="42" w:name="spend-vs-frequency"/>
+      <w:r>
+        <w:t xml:space="preserve">Spend vs Frequency</w:t>
+      </w:r>
+      <w:bookmarkEnd w:id="42"/>
+    </w:p>
+    <w:p>
+      <w:pPr>
+        <w:numPr>
+          <w:ilvl w:val="0"/>
+          <w:numId w:val="1020"/>
         </w:numPr>
         <w:pStyle w:val="Compact"/>
       </w:pPr>
@@ -901,140 +1263,179 @@
         <w:t xml:space="preserve"> </w:t>
       </w:r>
       <w:r>
-        <w:t xml:space="preserve">There is a positive correlation between the number of purchases and total spending. Customers who buy more frequently tend to spend more overall.</w:t>
-      </w:r>
-    </w:p>
-    <w:p>
-      <w:pPr>
-        <w:numPr>
-          <w:ilvl w:val="0"/>
-          <w:numId w:val="1017"/>
-        </w:numPr>
-        <w:pStyle w:val="Compact"/>
-      </w:pPr>
-      <w:r>
-        <w:rPr>
-          <w:b/>
-        </w:rPr>
-        <w:t xml:space="preserve">High-Spend Outliers:</w:t>
-      </w:r>
-      <w:r>
-        <w:t xml:space="preserve"> </w:t>
-      </w:r>
-      <w:r>
-        <w:t xml:space="preserve">There are several outliers with both high frequency and high total spend, marked in orange. These customers are highly engaged and spend significantly, making them critical to business revenue.</w:t>
-      </w:r>
-    </w:p>
-    <w:p>
-      <w:pPr>
-        <w:numPr>
-          <w:ilvl w:val="0"/>
-          <w:numId w:val="1017"/>
-        </w:numPr>
-        <w:pStyle w:val="Compact"/>
-      </w:pPr>
-      <w:r>
-        <w:rPr>
-          <w:b/>
-        </w:rPr>
-        <w:t xml:space="preserve">High-Value Segmentation:</w:t>
-      </w:r>
-      <w:r>
-        <w:t xml:space="preserve"> </w:t>
-      </w:r>
-      <w:r>
-        <w:t xml:space="preserve">The orange points indicate that recent spenders are distributed across various purchase frequencies, though more frequent purchasers tend to spend more. This segmentation can help in creating targeted marketing campaigns for high-value customers.</w:t>
-      </w:r>
-    </w:p>
-    <w:p>
-      <w:pPr>
-        <w:numPr>
-          <w:ilvl w:val="0"/>
-          <w:numId w:val="1017"/>
-        </w:numPr>
-        <w:pStyle w:val="Compact"/>
-      </w:pPr>
-      <w:r>
-        <w:rPr>
-          <w:b/>
-        </w:rPr>
-        <w:t xml:space="preserve">High-Value Re-engagement:</w:t>
-      </w:r>
-      <w:r>
-        <w:t xml:space="preserve"> </w:t>
-      </w:r>
-      <w:r>
-        <w:t xml:space="preserve">The presence of blue points among high spenders suggests there are customers with high historical spending who have not engaged recently. These customers are prime targets for re-engagement campaigns to encourage them to resume purchasing.</w:t>
+        <w:t xml:space="preserve">There is a positive correlation between the number of purchases and total spending. Customers who make more purchases tend to spend more overall.</w:t>
+      </w:r>
+    </w:p>
+    <w:p>
+      <w:pPr>
+        <w:numPr>
+          <w:ilvl w:val="0"/>
+          <w:numId w:val="1020"/>
+        </w:numPr>
+        <w:pStyle w:val="Compact"/>
+      </w:pPr>
+      <w:r>
+        <w:rPr>
+          <w:b/>
+        </w:rPr>
+        <w:t xml:space="preserve">Recent Engagement and Spending:</w:t>
+      </w:r>
+      <w:r>
+        <w:t xml:space="preserve"> </w:t>
+      </w:r>
+      <w:r>
+        <w:t xml:space="preserve">Customers who purchased in the last 90 days (orange points) are generally more frequent buyers and have higher total spending, indicating that recent engagement correlates with higher spending.</w:t>
+      </w:r>
+    </w:p>
+    <w:p>
+      <w:pPr>
+        <w:numPr>
+          <w:ilvl w:val="0"/>
+          <w:numId w:val="1020"/>
+        </w:numPr>
+        <w:pStyle w:val="Compact"/>
+      </w:pPr>
+      <w:r>
+        <w:rPr>
+          <w:b/>
+        </w:rPr>
+        <w:t xml:space="preserve">Re-Engagement Opportunity:</w:t>
+      </w:r>
+      <w:r>
+        <w:t xml:space="preserve"> </w:t>
+      </w:r>
+      <w:r>
+        <w:t xml:space="preserve">Customers who have not purchased in the last 90 days (blue points) and have high total spend are prime candidates for re-engagement campaigns. This suggests that while they were previously high spenders, they may need incentives to make new purchases.</w:t>
       </w:r>
     </w:p>
     <w:p>
       <w:pPr>
         <w:pStyle w:val="Heading4"/>
       </w:pPr>
-      <w:bookmarkStart w:id="36" w:name="frequency-by-spend-and-90-day-flag"/>
-      <w:r>
-        <w:t xml:space="preserve">Frequency by Spend and 90-day flag</w:t>
-      </w:r>
-      <w:bookmarkEnd w:id="36"/>
-    </w:p>
-    <w:p>
-      <w:pPr>
-        <w:numPr>
-          <w:ilvl w:val="0"/>
-          <w:numId w:val="1018"/>
-        </w:numPr>
-        <w:pStyle w:val="Compact"/>
-      </w:pPr>
-      <w:r>
-        <w:rPr>
-          <w:b/>
-        </w:rPr>
-        <w:t xml:space="preserve">Distinct Purchase Behaviors:</w:t>
-      </w:r>
-      <w:r>
-        <w:t xml:space="preserve"> </w:t>
-      </w:r>
-      <w:r>
-        <w:t xml:space="preserve">There is a clear distinction between the purchase frequencies of the two groups. Customers who purchased in the last 90 days generally have a higher number of purchases compared to those who have not purchased in the last 90 days.</w:t>
-      </w:r>
-    </w:p>
-    <w:p>
-      <w:pPr>
-        <w:numPr>
-          <w:ilvl w:val="0"/>
-          <w:numId w:val="1018"/>
-        </w:numPr>
-        <w:pStyle w:val="Compact"/>
-      </w:pPr>
-      <w:r>
-        <w:rPr>
-          <w:b/>
-        </w:rPr>
-        <w:t xml:space="preserve">Engagement Indicator:</w:t>
-      </w:r>
-      <w:r>
-        <w:t xml:space="preserve"> </w:t>
-      </w:r>
-      <w:r>
-        <w:t xml:space="preserve">Higher purchase frequency is a strong indicator of customer engagement and spending behavior. The significant difference in medians between the two groups highlights the importance of frequent engagement to drive higher spending.</w:t>
+      <w:bookmarkStart w:id="43" w:name="spend-by-spend-flag"/>
+      <w:r>
+        <w:t xml:space="preserve">Spend by Spend Flag</w:t>
+      </w:r>
+      <w:bookmarkEnd w:id="43"/>
+    </w:p>
+    <w:p>
+      <w:pPr>
+        <w:numPr>
+          <w:ilvl w:val="0"/>
+          <w:numId w:val="1021"/>
+        </w:numPr>
+        <w:pStyle w:val="Compact"/>
+      </w:pPr>
+      <w:r>
+        <w:rPr>
+          <w:b/>
+        </w:rPr>
+        <w:t xml:space="preserve">Higher Spend with Recent Purchases:</w:t>
+      </w:r>
+      <w:r>
+        <w:t xml:space="preserve"> </w:t>
+      </w:r>
+      <w:r>
+        <w:t xml:space="preserve">Customers who purchased in the last 90 days have a higher median total spend compared to those who have not. This indicates that recent engagement is associated with higher spending.</w:t>
+      </w:r>
+    </w:p>
+    <w:p>
+      <w:pPr>
+        <w:numPr>
+          <w:ilvl w:val="0"/>
+          <w:numId w:val="1021"/>
+        </w:numPr>
+        <w:pStyle w:val="Compact"/>
+      </w:pPr>
+      <w:r>
+        <w:rPr>
+          <w:b/>
+        </w:rPr>
+        <w:t xml:space="preserve">Value of Recent Engagement:</w:t>
+      </w:r>
+      <w:r>
+        <w:t xml:space="preserve"> </w:t>
+      </w:r>
+      <w:r>
+        <w:t xml:space="preserve">The higher spending of recently engaged customers highlights the importance of continuous customer interaction to drive revenue.</w:t>
+      </w:r>
+    </w:p>
+    <w:p>
+      <w:pPr>
+        <w:numPr>
+          <w:ilvl w:val="0"/>
+          <w:numId w:val="1021"/>
+        </w:numPr>
+        <w:pStyle w:val="Compact"/>
+      </w:pPr>
+      <w:r>
+        <w:rPr>
+          <w:b/>
+        </w:rPr>
+        <w:t xml:space="preserve">Targeting High-Spend Dormant Customers:</w:t>
+      </w:r>
+      <w:r>
+        <w:t xml:space="preserve"> </w:t>
+      </w:r>
+      <w:r>
+        <w:t xml:space="preserve">There are customers with high total spend among those who have purchased in the last 90 days. Targeting these customers with personalized marketing efforts could potentially reactivate their spending behavior.</w:t>
       </w:r>
     </w:p>
     <w:p>
       <w:pPr>
         <w:pStyle w:val="Heading3"/>
       </w:pPr>
-      <w:bookmarkStart w:id="37" w:name="monetary-segmentation"/>
-      <w:r>
-        <w:t xml:space="preserve">Monetary Segmentation</w:t>
-      </w:r>
-      <w:bookmarkEnd w:id="37"/>
+      <w:bookmarkStart w:id="44" w:name="customer-segmentation"/>
+      <w:r>
+        <w:t xml:space="preserve">Customer Segmentation</w:t>
+      </w:r>
+      <w:bookmarkEnd w:id="44"/>
     </w:p>
     <w:p>
       <w:pPr>
         <w:pStyle w:val="CaptionedFigure"/>
       </w:pPr>
       <w:r>
-        <w:t xml:space="preserve">Monetary Segmentation Graph</w:t>
+        <w:drawing>
+          <wp:inline>
+            <wp:extent cx="5334000" cy="2286000"/>
+            <wp:effectExtent b="0" l="0" r="0" t="0"/>
+            <wp:docPr descr="Customer Segmentation Graph" title="" id="1" name="Picture"/>
+            <a:graphic>
+              <a:graphicData uri="http://schemas.openxmlformats.org/drawingml/2006/picture">
+                <pic:pic>
+                  <pic:nvPicPr>
+                    <pic:cNvPr descr="../../images/customer_segmentation_prob_of_spend.png" id="0" name="Picture"/>
+                    <pic:cNvPicPr>
+                      <a:picLocks noChangeArrowheads="1" noChangeAspect="1"/>
+                    </pic:cNvPicPr>
+                  </pic:nvPicPr>
+                  <pic:blipFill>
+                    <a:blip r:embed="rId45"/>
+                    <a:stretch>
+                      <a:fillRect/>
+                    </a:stretch>
+                  </pic:blipFill>
+                  <pic:spPr bwMode="auto">
+                    <a:xfrm>
+                      <a:off x="0" y="0"/>
+                      <a:ext cx="5334000" cy="2286000"/>
+                    </a:xfrm>
+                    <a:prstGeom prst="rect">
+                      <a:avLst/>
+                    </a:prstGeom>
+                    <a:noFill/>
+                    <a:ln w="9525">
+                      <a:noFill/>
+                      <a:headEnd/>
+                      <a:tailEnd/>
+                    </a:ln>
+                  </pic:spPr>
+                </pic:pic>
+              </a:graphicData>
+            </a:graphic>
+          </wp:inline>
+        </w:drawing>
       </w:r>
     </w:p>
     <w:p>
@@ -1042,244 +1443,348 @@
         <w:pStyle w:val="ImageCaption"/>
       </w:pPr>
       <w:r>
-        <w:t xml:space="preserve">Monetary Segmentation Graph</w:t>
+        <w:t xml:space="preserve">Customer Segmentation Graph</w:t>
+      </w:r>
+    </w:p>
+    <w:p>
+      <w:pPr>
+        <w:pStyle w:val="CaptionedFigure"/>
+      </w:pPr>
+      <w:r>
+        <w:drawing>
+          <wp:inline>
+            <wp:extent cx="5334000" cy="4572000"/>
+            <wp:effectExtent b="0" l="0" r="0" t="0"/>
+            <wp:docPr descr="Individual Customer Segmentation Graph" title="" id="1" name="Picture"/>
+            <a:graphic>
+              <a:graphicData uri="http://schemas.openxmlformats.org/drawingml/2006/picture">
+                <pic:pic>
+                  <pic:nvPicPr>
+                    <pic:cNvPr descr="../../images/customer_segmentation_prob_of_spend_2.png" id="0" name="Picture"/>
+                    <pic:cNvPicPr>
+                      <a:picLocks noChangeArrowheads="1" noChangeAspect="1"/>
+                    </pic:cNvPicPr>
+                  </pic:nvPicPr>
+                  <pic:blipFill>
+                    <a:blip r:embed="rId46"/>
+                    <a:stretch>
+                      <a:fillRect/>
+                    </a:stretch>
+                  </pic:blipFill>
+                  <pic:spPr bwMode="auto">
+                    <a:xfrm>
+                      <a:off x="0" y="0"/>
+                      <a:ext cx="5334000" cy="4572000"/>
+                    </a:xfrm>
+                    <a:prstGeom prst="rect">
+                      <a:avLst/>
+                    </a:prstGeom>
+                    <a:noFill/>
+                    <a:ln w="9525">
+                      <a:noFill/>
+                      <a:headEnd/>
+                      <a:tailEnd/>
+                    </a:ln>
+                  </pic:spPr>
+                </pic:pic>
+              </a:graphicData>
+            </a:graphic>
+          </wp:inline>
+        </w:drawing>
+      </w:r>
+    </w:p>
+    <w:p>
+      <w:pPr>
+        <w:pStyle w:val="ImageCaption"/>
+      </w:pPr>
+      <w:r>
+        <w:t xml:space="preserve">Individual Customer Segmentation Graph</w:t>
       </w:r>
     </w:p>
     <w:p>
       <w:pPr>
         <w:pStyle w:val="Heading4"/>
       </w:pPr>
-      <w:bookmarkStart w:id="38" w:name="monetary-price-sum-distribution"/>
-      <w:r>
-        <w:t xml:space="preserve">Monetary (Price Sum) Distribution</w:t>
-      </w:r>
-      <w:bookmarkEnd w:id="38"/>
-    </w:p>
-    <w:p>
-      <w:pPr>
-        <w:numPr>
-          <w:ilvl w:val="0"/>
-          <w:numId w:val="1019"/>
-        </w:numPr>
-        <w:pStyle w:val="Compact"/>
-      </w:pPr>
-      <w:r>
-        <w:rPr>
-          <w:b/>
-        </w:rPr>
-        <w:t xml:space="preserve">Skewed Distribution:</w:t>
-      </w:r>
-      <w:r>
-        <w:t xml:space="preserve"> </w:t>
-      </w:r>
-      <w:r>
-        <w:t xml:space="preserve">The distribution is heavily right-skewed, indicating that most customers spend relatively little, while a few customers spend significantly more. This is typical in many businesses where a small number of customers account for a large portion of revenue.</w:t>
-      </w:r>
-    </w:p>
-    <w:p>
-      <w:pPr>
-        <w:numPr>
-          <w:ilvl w:val="0"/>
-          <w:numId w:val="1019"/>
-        </w:numPr>
-        <w:pStyle w:val="Compact"/>
-      </w:pPr>
-      <w:r>
-        <w:rPr>
-          <w:b/>
-        </w:rPr>
-        <w:t xml:space="preserve">Majority Low Spend:</w:t>
-      </w:r>
-      <w:r>
-        <w:t xml:space="preserve"> </w:t>
-      </w:r>
-      <w:r>
-        <w:t xml:space="preserve">The majority of customers have a total spend below $2,000, indicating a large base of low-spending customers.</w:t>
-      </w:r>
-    </w:p>
-    <w:p>
-      <w:pPr>
-        <w:numPr>
-          <w:ilvl w:val="0"/>
-          <w:numId w:val="1019"/>
-        </w:numPr>
-        <w:pStyle w:val="Compact"/>
-      </w:pPr>
-      <w:r>
-        <w:rPr>
-          <w:b/>
-        </w:rPr>
-        <w:t xml:space="preserve">High-Value Customers:</w:t>
-      </w:r>
-      <w:r>
-        <w:t xml:space="preserve"> </w:t>
-      </w:r>
-      <w:r>
-        <w:t xml:space="preserve">There are outliers with very high total spend. These customers are likely very loyal and represent a significant portion of the business’s revenue. Special attention to these customers can ensure their continued engagement and satisfaction.</w:t>
+      <w:bookmarkStart w:id="47" w:name="low-probability-low-spend-blue-points"/>
+      <w:r>
+        <w:t xml:space="preserve">1. Low Probability &amp; Low Spend (Blue Points)</w:t>
+      </w:r>
+      <w:bookmarkEnd w:id="47"/>
+    </w:p>
+    <w:p>
+      <w:pPr>
+        <w:numPr>
+          <w:ilvl w:val="0"/>
+          <w:numId w:val="1022"/>
+        </w:numPr>
+        <w:pStyle w:val="Compact"/>
+      </w:pPr>
+      <w:r>
+        <w:rPr>
+          <w:b/>
+        </w:rPr>
+        <w:t xml:space="preserve">Low Engagement:</w:t>
+      </w:r>
+      <w:r>
+        <w:t xml:space="preserve"> </w:t>
+      </w:r>
+      <w:r>
+        <w:t xml:space="preserve">These customers are likely less engaged with the business and may not find current products or offers appealing.</w:t>
+      </w:r>
+    </w:p>
+    <w:p>
+      <w:pPr>
+        <w:numPr>
+          <w:ilvl w:val="0"/>
+          <w:numId w:val="1022"/>
+        </w:numPr>
+        <w:pStyle w:val="Compact"/>
+      </w:pPr>
+      <w:r>
+        <w:rPr>
+          <w:b/>
+        </w:rPr>
+        <w:t xml:space="preserve">Potential to Improve Engagement:</w:t>
+      </w:r>
+      <w:r>
+        <w:t xml:space="preserve"> </w:t>
+      </w:r>
+      <w:r>
+        <w:t xml:space="preserve">These customers can be targeted with special promotions, personalized offers, or new product announcements to increase their engagement and spending.</w:t>
+      </w:r>
+    </w:p>
+    <w:p>
+      <w:pPr>
+        <w:numPr>
+          <w:ilvl w:val="0"/>
+          <w:numId w:val="1022"/>
+        </w:numPr>
+        <w:pStyle w:val="Compact"/>
+      </w:pPr>
+      <w:r>
+        <w:rPr>
+          <w:b/>
+        </w:rPr>
+        <w:t xml:space="preserve">Cost-Effective Strategies:</w:t>
+      </w:r>
+      <w:r>
+        <w:t xml:space="preserve"> </w:t>
+      </w:r>
+      <w:r>
+        <w:t xml:space="preserve">Given their low predicted spend, cost-effective strategies such as email marketing or social media campaigns can be used to re-engage these customers without significant investment.</w:t>
       </w:r>
     </w:p>
     <w:p>
       <w:pPr>
         <w:pStyle w:val="Heading4"/>
       </w:pPr>
-      <w:bookmarkStart w:id="39" w:name="spend-vs-frequency"/>
-      <w:r>
-        <w:t xml:space="preserve">Spend vs Frequency</w:t>
-      </w:r>
-      <w:bookmarkEnd w:id="39"/>
-    </w:p>
-    <w:p>
-      <w:pPr>
-        <w:numPr>
-          <w:ilvl w:val="0"/>
-          <w:numId w:val="1020"/>
-        </w:numPr>
-        <w:pStyle w:val="Compact"/>
-      </w:pPr>
-      <w:r>
-        <w:rPr>
-          <w:b/>
-        </w:rPr>
-        <w:t xml:space="preserve">Positive Correlation:</w:t>
-      </w:r>
-      <w:r>
-        <w:t xml:space="preserve"> </w:t>
-      </w:r>
-      <w:r>
-        <w:t xml:space="preserve">There is a positive correlation between the number of purchases and total spending. Customers who make more purchases tend to spend more overall.</w:t>
-      </w:r>
-    </w:p>
-    <w:p>
-      <w:pPr>
-        <w:numPr>
-          <w:ilvl w:val="0"/>
-          <w:numId w:val="1020"/>
-        </w:numPr>
-        <w:pStyle w:val="Compact"/>
-      </w:pPr>
-      <w:r>
-        <w:rPr>
-          <w:b/>
-        </w:rPr>
-        <w:t xml:space="preserve">Recent Engagement and Spending:</w:t>
-      </w:r>
-      <w:r>
-        <w:t xml:space="preserve"> </w:t>
-      </w:r>
-      <w:r>
-        <w:t xml:space="preserve">Customers who purchased in the last 90 days (orange points) are generally more frequent buyers and have higher total spending, indicating that recent engagement correlates with higher spending.</w:t>
-      </w:r>
-    </w:p>
-    <w:p>
-      <w:pPr>
-        <w:numPr>
-          <w:ilvl w:val="0"/>
-          <w:numId w:val="1020"/>
-        </w:numPr>
-        <w:pStyle w:val="Compact"/>
-      </w:pPr>
-      <w:r>
-        <w:rPr>
-          <w:b/>
-        </w:rPr>
-        <w:t xml:space="preserve">Re-Engagement Opportunity:</w:t>
-      </w:r>
-      <w:r>
-        <w:t xml:space="preserve"> </w:t>
-      </w:r>
-      <w:r>
-        <w:t xml:space="preserve">Customers who have not purchased in the last 90 days (blue points) and have high total spend are prime candidates for re-engagement campaigns. This suggests that while they were previously high spenders, they may need incentives to make new purchases.</w:t>
+      <w:bookmarkStart w:id="48" w:name="low-probability-high-spend-grey-points"/>
+      <w:r>
+        <w:t xml:space="preserve">2. Low Probability &amp; High Spend (Grey Points)</w:t>
+      </w:r>
+      <w:bookmarkEnd w:id="48"/>
+    </w:p>
+    <w:p>
+      <w:pPr>
+        <w:numPr>
+          <w:ilvl w:val="0"/>
+          <w:numId w:val="1023"/>
+        </w:numPr>
+        <w:pStyle w:val="Compact"/>
+      </w:pPr>
+      <w:r>
+        <w:rPr>
+          <w:b/>
+        </w:rPr>
+        <w:t xml:space="preserve">High-Value Dormant Customers:</w:t>
+      </w:r>
+      <w:r>
+        <w:t xml:space="preserve"> </w:t>
+      </w:r>
+      <w:r>
+        <w:t xml:space="preserve">These customers are valuable due to their high predicted spend but are currently not very likely to make a purchase. They represent a significant opportunity for reactivation.</w:t>
+      </w:r>
+    </w:p>
+    <w:p>
+      <w:pPr>
+        <w:numPr>
+          <w:ilvl w:val="0"/>
+          <w:numId w:val="1023"/>
+        </w:numPr>
+        <w:pStyle w:val="Compact"/>
+      </w:pPr>
+      <w:r>
+        <w:rPr>
+          <w:b/>
+        </w:rPr>
+        <w:t xml:space="preserve">Targeted Re-Engagement:</w:t>
+      </w:r>
+      <w:r>
+        <w:t xml:space="preserve"> </w:t>
+      </w:r>
+      <w:r>
+        <w:t xml:space="preserve">Personalized re-engagement strategies such as tailored discounts, loyalty rewards, and exclusive offers could motivate these customers to make a purchase.</w:t>
+      </w:r>
+    </w:p>
+    <w:p>
+      <w:pPr>
+        <w:numPr>
+          <w:ilvl w:val="0"/>
+          <w:numId w:val="1023"/>
+        </w:numPr>
+        <w:pStyle w:val="Compact"/>
+      </w:pPr>
+      <w:r>
+        <w:rPr>
+          <w:b/>
+        </w:rPr>
+        <w:t xml:space="preserve">Understanding Barriers:</w:t>
+      </w:r>
+      <w:r>
+        <w:t xml:space="preserve"> </w:t>
+      </w:r>
+      <w:r>
+        <w:t xml:space="preserve">Understanding why these high-value customers have a low probability of purchase is crucial. Surveys or feedback mechanisms can help identify barriers to purchase and inform more effective re-engagement strategies.</w:t>
       </w:r>
     </w:p>
     <w:p>
       <w:pPr>
         <w:pStyle w:val="Heading4"/>
       </w:pPr>
-      <w:bookmarkStart w:id="40" w:name="spend-by-spend-flag"/>
-      <w:r>
-        <w:t xml:space="preserve">Spend by Spend Flag</w:t>
-      </w:r>
-      <w:bookmarkEnd w:id="40"/>
-    </w:p>
-    <w:p>
-      <w:pPr>
-        <w:numPr>
-          <w:ilvl w:val="0"/>
-          <w:numId w:val="1021"/>
-        </w:numPr>
-        <w:pStyle w:val="Compact"/>
-      </w:pPr>
-      <w:r>
-        <w:rPr>
-          <w:b/>
-        </w:rPr>
-        <w:t xml:space="preserve">Higher Spend with Recent Purchases:</w:t>
-      </w:r>
-      <w:r>
-        <w:t xml:space="preserve"> </w:t>
-      </w:r>
-      <w:r>
-        <w:t xml:space="preserve">Customers who purchased in the last 90 days have a higher median total spend compared to those who have not. This indicates that recent engagement is associated with higher spending.</w:t>
-      </w:r>
-    </w:p>
-    <w:p>
-      <w:pPr>
-        <w:numPr>
-          <w:ilvl w:val="0"/>
-          <w:numId w:val="1021"/>
-        </w:numPr>
-        <w:pStyle w:val="Compact"/>
-      </w:pPr>
-      <w:r>
-        <w:rPr>
-          <w:b/>
-        </w:rPr>
-        <w:t xml:space="preserve">Value of Recent Engagement:</w:t>
-      </w:r>
-      <w:r>
-        <w:t xml:space="preserve"> </w:t>
-      </w:r>
-      <w:r>
-        <w:t xml:space="preserve">The higher spending of recently engaged customers highlights the importance of continuous customer interaction to drive revenue.</w:t>
-      </w:r>
-    </w:p>
-    <w:p>
-      <w:pPr>
-        <w:numPr>
-          <w:ilvl w:val="0"/>
-          <w:numId w:val="1021"/>
-        </w:numPr>
-        <w:pStyle w:val="Compact"/>
-      </w:pPr>
-      <w:r>
-        <w:rPr>
-          <w:b/>
-        </w:rPr>
-        <w:t xml:space="preserve">Targeting High-Spend Dormant Customers:</w:t>
-      </w:r>
-      <w:r>
-        <w:t xml:space="preserve"> </w:t>
-      </w:r>
-      <w:r>
-        <w:t xml:space="preserve">There are customers with high total spend among those who have purchased in the last 90 days. Targeting these customers with personalized marketing efforts could potentially reactivate their spending behavior.</w:t>
-      </w:r>
+      <w:bookmarkStart w:id="49" w:name="high-probability-high-spend-red-points"/>
+      <w:r>
+        <w:t xml:space="preserve">3. High Probability &amp; High Spend (Red Points)</w:t>
+      </w:r>
+      <w:bookmarkEnd w:id="49"/>
+    </w:p>
+    <w:p>
+      <w:pPr>
+        <w:numPr>
+          <w:ilvl w:val="0"/>
+          <w:numId w:val="1024"/>
+        </w:numPr>
+        <w:pStyle w:val="Compact"/>
+      </w:pPr>
+      <w:r>
+        <w:rPr>
+          <w:b/>
+        </w:rPr>
+        <w:t xml:space="preserve">Highly Engaged and Valuable:</w:t>
+      </w:r>
+      <w:r>
+        <w:t xml:space="preserve"> </w:t>
+      </w:r>
+      <w:r>
+        <w:t xml:space="preserve">These customers are highly engaged and expected to spend significantly. They are critical to maintaining the business’s revenue stream.</w:t>
+      </w:r>
+    </w:p>
+    <w:p>
+      <w:pPr>
+        <w:numPr>
+          <w:ilvl w:val="0"/>
+          <w:numId w:val="1024"/>
+        </w:numPr>
+        <w:pStyle w:val="Compact"/>
+      </w:pPr>
+      <w:r>
+        <w:rPr>
+          <w:b/>
+        </w:rPr>
+        <w:t xml:space="preserve">Retention Strategies:</w:t>
+      </w:r>
+      <w:r>
+        <w:t xml:space="preserve"> </w:t>
+      </w:r>
+      <w:r>
+        <w:t xml:space="preserve">Ensuring the satisfaction and continued engagement of these customers is essential. Loyalty programs, personalized experiences, and VIP services can help retain these high-value customers.</w:t>
+      </w:r>
+    </w:p>
+    <w:p>
+      <w:pPr>
+        <w:numPr>
+          <w:ilvl w:val="0"/>
+          <w:numId w:val="1024"/>
+        </w:numPr>
+        <w:pStyle w:val="Compact"/>
+      </w:pPr>
+      <w:r>
+        <w:rPr>
+          <w:b/>
+        </w:rPr>
+        <w:t xml:space="preserve">Upsell and Cross-Sell Opportunities:</w:t>
+      </w:r>
+      <w:r>
+        <w:t xml:space="preserve"> </w:t>
+      </w:r>
+      <w:r>
+        <w:t xml:space="preserve">These customers are prime candidates for upselling and cross-selling. Personalized recommendations based on their purchase history can increase their average order value.</w:t>
+      </w:r>
+    </w:p>
+    <w:p>
+      <w:pPr>
+        <w:pStyle w:val="Heading2"/>
+      </w:pPr>
+      <w:bookmarkStart w:id="50" w:name="Xd009d35ecb0ad63f6a2a0b98638fa5e7d760c2f"/>
+      <w:r>
+        <w:t xml:space="preserve">Customer Detail: Top 10, Last 90-Days, the index is the customer ID</w:t>
+      </w:r>
+      <w:bookmarkEnd w:id="50"/>
     </w:p>
     <w:p>
       <w:pPr>
         <w:pStyle w:val="Heading3"/>
       </w:pPr>
-      <w:bookmarkStart w:id="41" w:name="customer-segmentation"/>
-      <w:r>
-        <w:t xml:space="preserve">Customer Segmentation</w:t>
-      </w:r>
-      <w:bookmarkEnd w:id="41"/>
+      <w:bookmarkStart w:id="51" w:name="X57edb4aeea95ace31eff483f8af2cefa49af053"/>
+      <w:r>
+        <w:t xml:space="preserve">Customers that have the highest spend probability in the next 90 days</w:t>
+      </w:r>
+      <w:bookmarkEnd w:id="51"/>
     </w:p>
     <w:p>
       <w:pPr>
         <w:pStyle w:val="CaptionedFigure"/>
       </w:pPr>
       <w:r>
-        <w:t xml:space="preserve">Customer Segmentation Graph</w:t>
+        <w:drawing>
+          <wp:inline>
+            <wp:extent cx="5334000" cy="1673515"/>
+            <wp:effectExtent b="0" l="0" r="0" t="0"/>
+            <wp:docPr descr="Chart: Highest Spend Probability" title="" id="1" name="Picture"/>
+            <a:graphic>
+              <a:graphicData uri="http://schemas.openxmlformats.org/drawingml/2006/picture">
+                <pic:pic>
+                  <pic:nvPicPr>
+                    <pic:cNvPr descr="../../images/spend_prob_90_days.png" id="0" name="Picture"/>
+                    <pic:cNvPicPr>
+                      <a:picLocks noChangeArrowheads="1" noChangeAspect="1"/>
+                    </pic:cNvPicPr>
+                  </pic:nvPicPr>
+                  <pic:blipFill>
+                    <a:blip r:embed="rId52"/>
+                    <a:stretch>
+                      <a:fillRect/>
+                    </a:stretch>
+                  </pic:blipFill>
+                  <pic:spPr bwMode="auto">
+                    <a:xfrm>
+                      <a:off x="0" y="0"/>
+                      <a:ext cx="5334000" cy="1673515"/>
+                    </a:xfrm>
+                    <a:prstGeom prst="rect">
+                      <a:avLst/>
+                    </a:prstGeom>
+                    <a:noFill/>
+                    <a:ln w="9525">
+                      <a:noFill/>
+                      <a:headEnd/>
+                      <a:tailEnd/>
+                    </a:ln>
+                  </pic:spPr>
+                </pic:pic>
+              </a:graphicData>
+            </a:graphic>
+          </wp:inline>
+        </w:drawing>
       </w:r>
     </w:p>
     <w:p>
@@ -1287,15 +1792,64 @@
         <w:pStyle w:val="ImageCaption"/>
       </w:pPr>
       <w:r>
-        <w:t xml:space="preserve">Customer Segmentation Graph</w:t>
-      </w:r>
+        <w:t xml:space="preserve">Chart: Highest Spend Probability</w:t>
+      </w:r>
+    </w:p>
+    <w:p>
+      <w:pPr>
+        <w:pStyle w:val="Heading3"/>
+      </w:pPr>
+      <w:bookmarkStart w:id="53" w:name="X0fa7344f9a11e69b037599cc8f30bfb8e84f34d"/>
+      <w:r>
+        <w:t xml:space="preserve">Customers who have recently purchased but are unlikely to buy</w:t>
+      </w:r>
+      <w:bookmarkEnd w:id="53"/>
     </w:p>
     <w:p>
       <w:pPr>
         <w:pStyle w:val="CaptionedFigure"/>
       </w:pPr>
       <w:r>
-        <w:t xml:space="preserve">Individual Customer Segmentation Graph</w:t>
+        <w:drawing>
+          <wp:inline>
+            <wp:extent cx="5334000" cy="1704955"/>
+            <wp:effectExtent b="0" l="0" r="0" t="0"/>
+            <wp:docPr descr="Chart: Customer Churn" title="" id="1" name="Picture"/>
+            <a:graphic>
+              <a:graphicData uri="http://schemas.openxmlformats.org/drawingml/2006/picture">
+                <pic:pic>
+                  <pic:nvPicPr>
+                    <pic:cNvPr descr="../../images/customer_churn.png" id="0" name="Picture"/>
+                    <pic:cNvPicPr>
+                      <a:picLocks noChangeArrowheads="1" noChangeAspect="1"/>
+                    </pic:cNvPicPr>
+                  </pic:nvPicPr>
+                  <pic:blipFill>
+                    <a:blip r:embed="rId54"/>
+                    <a:stretch>
+                      <a:fillRect/>
+                    </a:stretch>
+                  </pic:blipFill>
+                  <pic:spPr bwMode="auto">
+                    <a:xfrm>
+                      <a:off x="0" y="0"/>
+                      <a:ext cx="5334000" cy="1704955"/>
+                    </a:xfrm>
+                    <a:prstGeom prst="rect">
+                      <a:avLst/>
+                    </a:prstGeom>
+                    <a:noFill/>
+                    <a:ln w="9525">
+                      <a:noFill/>
+                      <a:headEnd/>
+                      <a:tailEnd/>
+                    </a:ln>
+                  </pic:spPr>
+                </pic:pic>
+              </a:graphicData>
+            </a:graphic>
+          </wp:inline>
+        </w:drawing>
       </w:r>
     </w:p>
     <w:p>
@@ -1303,342 +1857,139 @@
         <w:pStyle w:val="ImageCaption"/>
       </w:pPr>
       <w:r>
-        <w:t xml:space="preserve">Individual Customer Segmentation Graph</w:t>
-      </w:r>
+        <w:t xml:space="preserve">Chart: Customer Churn</w:t>
+      </w:r>
+    </w:p>
+    <w:p>
+      <w:pPr>
+        <w:pStyle w:val="Heading3"/>
+      </w:pPr>
+      <w:bookmarkStart w:id="55" w:name="Xcea786ebdca822df71df55d71896a4c0c02d99e"/>
+      <w:r>
+        <w:t xml:space="preserve">Missed opportunities: spenders that could be unlocked</w:t>
+      </w:r>
+      <w:bookmarkEnd w:id="55"/>
     </w:p>
     <w:p>
       <w:pPr>
         <w:pStyle w:val="Heading4"/>
       </w:pPr>
-      <w:bookmarkStart w:id="42" w:name="low-probability-low-spend-blue-points"/>
-      <w:r>
-        <w:t xml:space="preserve">1. Low Probability &amp; Low Spend (Blue Points)</w:t>
-      </w:r>
-      <w:bookmarkEnd w:id="42"/>
-    </w:p>
-    <w:p>
-      <w:pPr>
-        <w:numPr>
-          <w:ilvl w:val="0"/>
-          <w:numId w:val="1022"/>
-        </w:numPr>
-        <w:pStyle w:val="Compact"/>
-      </w:pPr>
-      <w:r>
-        <w:rPr>
-          <w:b/>
-        </w:rPr>
-        <w:t xml:space="preserve">Low Engagement:</w:t>
-      </w:r>
-      <w:r>
-        <w:t xml:space="preserve"> </w:t>
-      </w:r>
-      <w:r>
-        <w:t xml:space="preserve">These customers are likely less engaged with the business and may not find current products or offers appealing.</w:t>
-      </w:r>
-    </w:p>
-    <w:p>
-      <w:pPr>
-        <w:numPr>
-          <w:ilvl w:val="0"/>
-          <w:numId w:val="1022"/>
-        </w:numPr>
-        <w:pStyle w:val="Compact"/>
-      </w:pPr>
-      <w:r>
-        <w:rPr>
-          <w:b/>
-        </w:rPr>
-        <w:t xml:space="preserve">Potential to Improve Engagement:</w:t>
-      </w:r>
-      <w:r>
-        <w:t xml:space="preserve"> </w:t>
-      </w:r>
-      <w:r>
-        <w:t xml:space="preserve">These customers can be targeted with special promotions, personalized offers, or new product announcements to increase their engagement and spending.</w:t>
-      </w:r>
-    </w:p>
-    <w:p>
-      <w:pPr>
-        <w:numPr>
-          <w:ilvl w:val="0"/>
-          <w:numId w:val="1022"/>
-        </w:numPr>
-        <w:pStyle w:val="Compact"/>
-      </w:pPr>
-      <w:r>
-        <w:rPr>
-          <w:b/>
-        </w:rPr>
-        <w:t xml:space="preserve">Cost-Effective Strategies:</w:t>
-      </w:r>
-      <w:r>
-        <w:t xml:space="preserve"> </w:t>
-      </w:r>
-      <w:r>
-        <w:t xml:space="preserve">Given their low predicted spend, cost-effective strategies such as email marketing or social media campaigns can be used to re-engage these customers without significant investment.</w:t>
+      <w:bookmarkStart w:id="56" w:name="Xbf4a51302364a9d57e59781bb340cca7deafbcf"/>
+      <w:r>
+        <w:t xml:space="preserve">Predicted spenders who did not make a purchase</w:t>
+      </w:r>
+      <w:bookmarkEnd w:id="56"/>
+    </w:p>
+    <w:p>
+      <w:pPr>
+        <w:pStyle w:val="CaptionedFigure"/>
+      </w:pPr>
+      <w:r>
+        <w:drawing>
+          <wp:inline>
+            <wp:extent cx="5334000" cy="1681602"/>
+            <wp:effectExtent b="0" l="0" r="0" t="0"/>
+            <wp:docPr descr="Chart: Missed Opportunities" title="" id="1" name="Picture"/>
+            <a:graphic>
+              <a:graphicData uri="http://schemas.openxmlformats.org/drawingml/2006/picture">
+                <pic:pic>
+                  <pic:nvPicPr>
+                    <pic:cNvPr descr="../../images/missed_opportunities.png" id="0" name="Picture"/>
+                    <pic:cNvPicPr>
+                      <a:picLocks noChangeArrowheads="1" noChangeAspect="1"/>
+                    </pic:cNvPicPr>
+                  </pic:nvPicPr>
+                  <pic:blipFill>
+                    <a:blip r:embed="rId57"/>
+                    <a:stretch>
+                      <a:fillRect/>
+                    </a:stretch>
+                  </pic:blipFill>
+                  <pic:spPr bwMode="auto">
+                    <a:xfrm>
+                      <a:off x="0" y="0"/>
+                      <a:ext cx="5334000" cy="1681602"/>
+                    </a:xfrm>
+                    <a:prstGeom prst="rect">
+                      <a:avLst/>
+                    </a:prstGeom>
+                    <a:noFill/>
+                    <a:ln w="9525">
+                      <a:noFill/>
+                      <a:headEnd/>
+                      <a:tailEnd/>
+                    </a:ln>
+                  </pic:spPr>
+                </pic:pic>
+              </a:graphicData>
+            </a:graphic>
+          </wp:inline>
+        </w:drawing>
+      </w:r>
+    </w:p>
+    <w:p>
+      <w:pPr>
+        <w:pStyle w:val="ImageCaption"/>
+      </w:pPr>
+      <w:r>
+        <w:t xml:space="preserve">Chart: Missed Opportunities</w:t>
       </w:r>
     </w:p>
     <w:p>
       <w:pPr>
         <w:pStyle w:val="Heading4"/>
       </w:pPr>
-      <w:bookmarkStart w:id="43" w:name="low-probability-high-spend-grey-points"/>
-      <w:r>
-        <w:t xml:space="preserve">2. Low Probability &amp; High Spend (Grey Points)</w:t>
-      </w:r>
-      <w:bookmarkEnd w:id="43"/>
-    </w:p>
-    <w:p>
-      <w:pPr>
-        <w:numPr>
-          <w:ilvl w:val="0"/>
-          <w:numId w:val="1023"/>
-        </w:numPr>
-        <w:pStyle w:val="Compact"/>
-      </w:pPr>
-      <w:r>
-        <w:rPr>
-          <w:b/>
-        </w:rPr>
-        <w:t xml:space="preserve">High-Value Dormant Customers:</w:t>
-      </w:r>
-      <w:r>
-        <w:t xml:space="preserve"> </w:t>
-      </w:r>
-      <w:r>
-        <w:t xml:space="preserve">These customers are valuable due to their high predicted spend but are currently not very likely to make a purchase. They represent a significant opportunity for reactivation.</w:t>
-      </w:r>
-    </w:p>
-    <w:p>
-      <w:pPr>
-        <w:numPr>
-          <w:ilvl w:val="0"/>
-          <w:numId w:val="1023"/>
-        </w:numPr>
-        <w:pStyle w:val="Compact"/>
-      </w:pPr>
-      <w:r>
-        <w:rPr>
-          <w:b/>
-        </w:rPr>
-        <w:t xml:space="preserve">Targeted Re-Engagement:</w:t>
-      </w:r>
-      <w:r>
-        <w:t xml:space="preserve"> </w:t>
-      </w:r>
-      <w:r>
-        <w:t xml:space="preserve">Personalized re-engagement strategies such as tailored discounts, loyalty rewards, and exclusive offers could motivate these customers to make a purchase.</w:t>
-      </w:r>
-    </w:p>
-    <w:p>
-      <w:pPr>
-        <w:numPr>
-          <w:ilvl w:val="0"/>
-          <w:numId w:val="1023"/>
-        </w:numPr>
-        <w:pStyle w:val="Compact"/>
-      </w:pPr>
-      <w:r>
-        <w:rPr>
-          <w:b/>
-        </w:rPr>
-        <w:t xml:space="preserve">Understanding Barriers:</w:t>
-      </w:r>
-      <w:r>
-        <w:t xml:space="preserve"> </w:t>
-      </w:r>
-      <w:r>
-        <w:t xml:space="preserve">Understanding why these high-value customers have a low probability of purchase is crucial. Surveys or feedback mechanisms can help identify barriers to purchase and inform more effective re-engagement strategies.</w:t>
-      </w:r>
-    </w:p>
-    <w:p>
-      <w:pPr>
-        <w:pStyle w:val="Heading4"/>
-      </w:pPr>
-      <w:bookmarkStart w:id="44" w:name="high-probability-high-spend-red-points"/>
-      <w:r>
-        <w:t xml:space="preserve">3. High Probability &amp; High Spend (Red Points)</w:t>
-      </w:r>
-      <w:bookmarkEnd w:id="44"/>
-    </w:p>
-    <w:p>
-      <w:pPr>
-        <w:numPr>
-          <w:ilvl w:val="0"/>
-          <w:numId w:val="1024"/>
-        </w:numPr>
-        <w:pStyle w:val="Compact"/>
-      </w:pPr>
-      <w:r>
-        <w:rPr>
-          <w:b/>
-        </w:rPr>
-        <w:t xml:space="preserve">Highly Engaged and Valuable:</w:t>
-      </w:r>
-      <w:r>
-        <w:t xml:space="preserve"> </w:t>
-      </w:r>
-      <w:r>
-        <w:t xml:space="preserve">These customers are highly engaged and expected to spend significantly. They are critical to maintaining the business’s revenue stream.</w:t>
-      </w:r>
-    </w:p>
-    <w:p>
-      <w:pPr>
-        <w:numPr>
-          <w:ilvl w:val="0"/>
-          <w:numId w:val="1024"/>
-        </w:numPr>
-        <w:pStyle w:val="Compact"/>
-      </w:pPr>
-      <w:r>
-        <w:rPr>
-          <w:b/>
-        </w:rPr>
-        <w:t xml:space="preserve">Retention Strategies:</w:t>
-      </w:r>
-      <w:r>
-        <w:t xml:space="preserve"> </w:t>
-      </w:r>
-      <w:r>
-        <w:t xml:space="preserve">Ensuring the satisfaction and continued engagement of these customers is essential. Loyalty programs, personalized experiences, and VIP services can help retain these high-value customers.</w:t>
-      </w:r>
-    </w:p>
-    <w:p>
-      <w:pPr>
-        <w:numPr>
-          <w:ilvl w:val="0"/>
-          <w:numId w:val="1024"/>
-        </w:numPr>
-        <w:pStyle w:val="Compact"/>
-      </w:pPr>
-      <w:r>
-        <w:rPr>
-          <w:b/>
-        </w:rPr>
-        <w:t xml:space="preserve">Upsell and Cross-Sell Opportunities:</w:t>
-      </w:r>
-      <w:r>
-        <w:t xml:space="preserve"> </w:t>
-      </w:r>
-      <w:r>
-        <w:t xml:space="preserve">These customers are prime candidates for upselling and cross-selling. Personalized recommendations based on their purchase history can increase their average order value.</w:t>
-      </w:r>
-    </w:p>
-    <w:p>
-      <w:pPr>
-        <w:pStyle w:val="Heading2"/>
-      </w:pPr>
-      <w:bookmarkStart w:id="45" w:name="Xd009d35ecb0ad63f6a2a0b98638fa5e7d760c2f"/>
-      <w:r>
-        <w:t xml:space="preserve">Customer Detail: Top 10, Last 90-Days, the index is the customer ID</w:t>
-      </w:r>
-      <w:bookmarkEnd w:id="45"/>
-    </w:p>
-    <w:p>
-      <w:pPr>
-        <w:pStyle w:val="Heading3"/>
-      </w:pPr>
-      <w:bookmarkStart w:id="46" w:name="X57edb4aeea95ace31eff483f8af2cefa49af053"/>
-      <w:r>
-        <w:t xml:space="preserve">Customers that have the highest spend probability in the next 90 days</w:t>
-      </w:r>
-      <w:bookmarkEnd w:id="46"/>
+      <w:bookmarkStart w:id="58" w:name="customers-that-spent-less-than-predicted"/>
+      <w:r>
+        <w:t xml:space="preserve">Customers that spent less than predicted</w:t>
+      </w:r>
+      <w:bookmarkEnd w:id="58"/>
     </w:p>
     <w:p>
       <w:pPr>
         <w:pStyle w:val="CaptionedFigure"/>
       </w:pPr>
       <w:r>
-        <w:t xml:space="preserve">Chart: Highest Spend Probability</w:t>
-      </w:r>
-    </w:p>
-    <w:p>
-      <w:pPr>
-        <w:pStyle w:val="ImageCaption"/>
-      </w:pPr>
-      <w:r>
-        <w:t xml:space="preserve">Chart: Highest Spend Probability</w:t>
-      </w:r>
-    </w:p>
-    <w:p>
-      <w:pPr>
-        <w:pStyle w:val="Heading3"/>
-      </w:pPr>
-      <w:bookmarkStart w:id="47" w:name="X0fa7344f9a11e69b037599cc8f30bfb8e84f34d"/>
-      <w:r>
-        <w:t xml:space="preserve">Customers who have recently purchased but are unlikely to buy</w:t>
-      </w:r>
-      <w:bookmarkEnd w:id="47"/>
-    </w:p>
-    <w:p>
-      <w:pPr>
-        <w:pStyle w:val="CaptionedFigure"/>
-      </w:pPr>
-      <w:r>
-        <w:t xml:space="preserve">Chart: Customer Churn</w:t>
-      </w:r>
-    </w:p>
-    <w:p>
-      <w:pPr>
-        <w:pStyle w:val="ImageCaption"/>
-      </w:pPr>
-      <w:r>
-        <w:t xml:space="preserve">Chart: Customer Churn</w:t>
-      </w:r>
-    </w:p>
-    <w:p>
-      <w:pPr>
-        <w:pStyle w:val="Heading3"/>
-      </w:pPr>
-      <w:bookmarkStart w:id="48" w:name="Xcea786ebdca822df71df55d71896a4c0c02d99e"/>
-      <w:r>
-        <w:t xml:space="preserve">Missed opportunities: spenders that could be unlocked</w:t>
-      </w:r>
-      <w:bookmarkEnd w:id="48"/>
-    </w:p>
-    <w:p>
-      <w:pPr>
-        <w:pStyle w:val="Heading4"/>
-      </w:pPr>
-      <w:bookmarkStart w:id="49" w:name="Xbf4a51302364a9d57e59781bb340cca7deafbcf"/>
-      <w:r>
-        <w:t xml:space="preserve">Predicted spenders who did not make a purchase</w:t>
-      </w:r>
-      <w:bookmarkEnd w:id="49"/>
-    </w:p>
-    <w:p>
-      <w:pPr>
-        <w:pStyle w:val="CaptionedFigure"/>
-      </w:pPr>
-      <w:r>
-        <w:t xml:space="preserve">Chart: Missed Opportunities</w:t>
-      </w:r>
-    </w:p>
-    <w:p>
-      <w:pPr>
-        <w:pStyle w:val="ImageCaption"/>
-      </w:pPr>
-      <w:r>
-        <w:t xml:space="preserve">Chart: Missed Opportunities</w:t>
-      </w:r>
-    </w:p>
-    <w:p>
-      <w:pPr>
-        <w:pStyle w:val="Heading4"/>
-      </w:pPr>
-      <w:bookmarkStart w:id="50" w:name="customers-that-spent-less-than-predicted"/>
-      <w:r>
-        <w:t xml:space="preserve">Customers that spent less than predicted</w:t>
-      </w:r>
-      <w:bookmarkEnd w:id="50"/>
-    </w:p>
-    <w:p>
-      <w:pPr>
-        <w:pStyle w:val="CaptionedFigure"/>
-      </w:pPr>
-      <w:r>
-        <w:t xml:space="preserve">Chart: Under Spending</w:t>
+        <w:drawing>
+          <wp:inline>
+            <wp:extent cx="5334000" cy="1684141"/>
+            <wp:effectExtent b="0" l="0" r="0" t="0"/>
+            <wp:docPr descr="Chart: Under Spending" title="" id="1" name="Picture"/>
+            <a:graphic>
+              <a:graphicData uri="http://schemas.openxmlformats.org/drawingml/2006/picture">
+                <pic:pic>
+                  <pic:nvPicPr>
+                    <pic:cNvPr descr="../../images/under_spending.png" id="0" name="Picture"/>
+                    <pic:cNvPicPr>
+                      <a:picLocks noChangeArrowheads="1" noChangeAspect="1"/>
+                    </pic:cNvPicPr>
+                  </pic:nvPicPr>
+                  <pic:blipFill>
+                    <a:blip r:embed="rId59"/>
+                    <a:stretch>
+                      <a:fillRect/>
+                    </a:stretch>
+                  </pic:blipFill>
+                  <pic:spPr bwMode="auto">
+                    <a:xfrm>
+                      <a:off x="0" y="0"/>
+                      <a:ext cx="5334000" cy="1684141"/>
+                    </a:xfrm>
+                    <a:prstGeom prst="rect">
+                      <a:avLst/>
+                    </a:prstGeom>
+                    <a:noFill/>
+                    <a:ln w="9525">
+                      <a:noFill/>
+                      <a:headEnd/>
+                      <a:tailEnd/>
+                    </a:ln>
+                  </pic:spPr>
+                </pic:pic>
+              </a:graphicData>
+            </a:graphic>
+          </wp:inline>
+        </w:drawing>
       </w:r>
     </w:p>
     <w:p>

</xml_diff>

<commit_message>
troubleshooting MD to docx images
</commit_message>
<xml_diff>
--- a/src/documents/report.docx
+++ b/src/documents/report.docx
@@ -576,7 +576,7 @@
               <a:graphicData uri="http://schemas.openxmlformats.org/drawingml/2006/picture">
                 <pic:pic>
                   <pic:nvPicPr>
-                    <pic:cNvPr descr="../../images/recency_segmentation.png" id="0" name="Picture"/>
+                    <pic:cNvPr descr=".//afa41abfe4e968cdc2deab0ed577df9d6ae8f35e.png" id="0" name="Picture"/>
                     <pic:cNvPicPr>
                       <a:picLocks noChangeArrowheads="1" noChangeAspect="1"/>
                     </pic:cNvPicPr>
@@ -837,7 +837,7 @@
               <a:graphicData uri="http://schemas.openxmlformats.org/drawingml/2006/picture">
                 <pic:pic>
                   <pic:nvPicPr>
-                    <pic:cNvPr descr="../../images/frequency_segmentation.png" id="0" name="Picture"/>
+                    <pic:cNvPr descr=".//e2d27c405b10c6ef2a9435d974137a815a4dd535.png" id="0" name="Picture"/>
                     <pic:cNvPicPr>
                       <a:picLocks noChangeArrowheads="1" noChangeAspect="1"/>
                     </pic:cNvPicPr>
@@ -1121,7 +1121,7 @@
               <a:graphicData uri="http://schemas.openxmlformats.org/drawingml/2006/picture">
                 <pic:pic>
                   <pic:nvPicPr>
-                    <pic:cNvPr descr="../../images/monetary_segmentation.png" id="0" name="Picture"/>
+                    <pic:cNvPr descr=".//6d1eeaf88b85387c8200ea7460901a60d8d866ab.png" id="0" name="Picture"/>
                     <pic:cNvPicPr>
                       <a:picLocks noChangeArrowheads="1" noChangeAspect="1"/>
                     </pic:cNvPicPr>
@@ -1405,7 +1405,7 @@
               <a:graphicData uri="http://schemas.openxmlformats.org/drawingml/2006/picture">
                 <pic:pic>
                   <pic:nvPicPr>
-                    <pic:cNvPr descr="../../images/customer_segmentation_prob_of_spend.png" id="0" name="Picture"/>
+                    <pic:cNvPr descr=".//a0e9c22a759da80935416c4aa533468f92c29484.png" id="0" name="Picture"/>
                     <pic:cNvPicPr>
                       <a:picLocks noChangeArrowheads="1" noChangeAspect="1"/>
                     </pic:cNvPicPr>
@@ -1460,7 +1460,7 @@
               <a:graphicData uri="http://schemas.openxmlformats.org/drawingml/2006/picture">
                 <pic:pic>
                   <pic:nvPicPr>
-                    <pic:cNvPr descr="../../images/customer_segmentation_prob_of_spend_2.png" id="0" name="Picture"/>
+                    <pic:cNvPr descr=".//7318e209f8aa89433918ad79192c99afa151cbeb.png" id="0" name="Picture"/>
                     <pic:cNvPicPr>
                       <a:picLocks noChangeArrowheads="1" noChangeAspect="1"/>
                     </pic:cNvPicPr>
@@ -1754,7 +1754,7 @@
               <a:graphicData uri="http://schemas.openxmlformats.org/drawingml/2006/picture">
                 <pic:pic>
                   <pic:nvPicPr>
-                    <pic:cNvPr descr="../../images/spend_prob_90_days.png" id="0" name="Picture"/>
+                    <pic:cNvPr descr=".//64a86d6caca67736ddeee7d3aafa5aefb1dba10c.png" id="0" name="Picture"/>
                     <pic:cNvPicPr>
                       <a:picLocks noChangeArrowheads="1" noChangeAspect="1"/>
                     </pic:cNvPicPr>
@@ -1819,7 +1819,7 @@
               <a:graphicData uri="http://schemas.openxmlformats.org/drawingml/2006/picture">
                 <pic:pic>
                   <pic:nvPicPr>
-                    <pic:cNvPr descr="../../images/customer_churn.png" id="0" name="Picture"/>
+                    <pic:cNvPr descr=".//53b876a5b993f8a21fcc2b901d12ca7d59f8675d.png" id="0" name="Picture"/>
                     <pic:cNvPicPr>
                       <a:picLocks noChangeArrowheads="1" noChangeAspect="1"/>
                     </pic:cNvPicPr>
@@ -1894,7 +1894,7 @@
               <a:graphicData uri="http://schemas.openxmlformats.org/drawingml/2006/picture">
                 <pic:pic>
                   <pic:nvPicPr>
-                    <pic:cNvPr descr="../../images/missed_opportunities.png" id="0" name="Picture"/>
+                    <pic:cNvPr descr=".//76e717794f22aa51435c49d4684cc7e4289e68f1.png" id="0" name="Picture"/>
                     <pic:cNvPicPr>
                       <a:picLocks noChangeArrowheads="1" noChangeAspect="1"/>
                     </pic:cNvPicPr>
@@ -1959,7 +1959,7 @@
               <a:graphicData uri="http://schemas.openxmlformats.org/drawingml/2006/picture">
                 <pic:pic>
                   <pic:nvPicPr>
-                    <pic:cNvPr descr="../../images/under_spending.png" id="0" name="Picture"/>
+                    <pic:cNvPr descr=".//90f95040407a2dc7b9128346f3f63e6b479f6cd9.png" id="0" name="Picture"/>
                     <pic:cNvPicPr>
                       <a:picLocks noChangeArrowheads="1" noChangeAspect="1"/>
                     </pic:cNvPicPr>

</xml_diff>